<commit_message>
update SRS, include UI mockup and finalizations for deliverable 1
</commit_message>
<xml_diff>
--- a/artifacts/deliverable1/Septech_Deliverable_1_SRS.docx
+++ b/artifacts/deliverable1/Septech_Deliverable_1_SRS.docx
@@ -2027,7 +2027,7 @@
               <w:vertAlign w:val="baseline"/>
               <w:rtl w:val="0"/>
             </w:rPr>
-            <w:t xml:space="preserve">5</w:t>
+            <w:t xml:space="preserve">6</w:t>
           </w:r>
           <w:r>
             <w:fldChar w:fldCharType="end"/>
@@ -2379,7 +2379,7 @@
               <w:vertAlign w:val="baseline"/>
               <w:rtl w:val="0"/>
             </w:rPr>
-            <w:t xml:space="preserve">6</w:t>
+            <w:t xml:space="preserve">7</w:t>
           </w:r>
           <w:r>
             <w:fldChar w:fldCharType="end"/>
@@ -2819,7 +2819,7 @@
               <w:vertAlign w:val="baseline"/>
               <w:rtl w:val="0"/>
             </w:rPr>
-            <w:t xml:space="preserve">8</w:t>
+            <w:t xml:space="preserve">9</w:t>
           </w:r>
           <w:r>
             <w:fldChar w:fldCharType="end"/>
@@ -3171,7 +3171,7 @@
               <w:vertAlign w:val="baseline"/>
               <w:rtl w:val="0"/>
             </w:rPr>
-            <w:t xml:space="preserve">9</w:t>
+            <w:t xml:space="preserve">10</w:t>
           </w:r>
           <w:r>
             <w:fldChar w:fldCharType="end"/>
@@ -3523,7 +3523,7 @@
               <w:vertAlign w:val="baseline"/>
               <w:rtl w:val="0"/>
             </w:rPr>
-            <w:t xml:space="preserve">10</w:t>
+            <w:t xml:space="preserve">11</w:t>
           </w:r>
           <w:r>
             <w:fldChar w:fldCharType="end"/>
@@ -3875,7 +3875,7 @@
               <w:vertAlign w:val="baseline"/>
               <w:rtl w:val="0"/>
             </w:rPr>
-            <w:t xml:space="preserve">11</w:t>
+            <w:t xml:space="preserve">12</w:t>
           </w:r>
           <w:r>
             <w:fldChar w:fldCharType="end"/>
@@ -4227,7 +4227,7 @@
               <w:vertAlign w:val="baseline"/>
               <w:rtl w:val="0"/>
             </w:rPr>
-            <w:t xml:space="preserve">12</w:t>
+            <w:t xml:space="preserve">13</w:t>
           </w:r>
           <w:r>
             <w:fldChar w:fldCharType="end"/>
@@ -4315,7 +4315,7 @@
               <w:vertAlign w:val="baseline"/>
               <w:rtl w:val="0"/>
             </w:rPr>
-            <w:t xml:space="preserve">12</w:t>
+            <w:t xml:space="preserve">13</w:t>
           </w:r>
           <w:r>
             <w:fldChar w:fldCharType="end"/>
@@ -4403,7 +4403,7 @@
               <w:vertAlign w:val="baseline"/>
               <w:rtl w:val="0"/>
             </w:rPr>
-            <w:t xml:space="preserve">12</w:t>
+            <w:t xml:space="preserve">13</w:t>
           </w:r>
           <w:r>
             <w:fldChar w:fldCharType="end"/>
@@ -4667,7 +4667,7 @@
               <w:vertAlign w:val="baseline"/>
               <w:rtl w:val="0"/>
             </w:rPr>
-            <w:t xml:space="preserve">13</w:t>
+            <w:t xml:space="preserve">14</w:t>
           </w:r>
           <w:r>
             <w:fldChar w:fldCharType="end"/>
@@ -4755,7 +4755,7 @@
               <w:vertAlign w:val="baseline"/>
               <w:rtl w:val="0"/>
             </w:rPr>
-            <w:t xml:space="preserve">13</w:t>
+            <w:t xml:space="preserve">14</w:t>
           </w:r>
           <w:r>
             <w:fldChar w:fldCharType="end"/>
@@ -5019,7 +5019,7 @@
               <w:vertAlign w:val="baseline"/>
               <w:rtl w:val="0"/>
             </w:rPr>
-            <w:t xml:space="preserve">14</w:t>
+            <w:t xml:space="preserve">15</w:t>
           </w:r>
           <w:r>
             <w:fldChar w:fldCharType="end"/>
@@ -5107,7 +5107,7 @@
               <w:vertAlign w:val="baseline"/>
               <w:rtl w:val="0"/>
             </w:rPr>
-            <w:t xml:space="preserve">14</w:t>
+            <w:t xml:space="preserve">15</w:t>
           </w:r>
           <w:r>
             <w:fldChar w:fldCharType="end"/>
@@ -5371,7 +5371,7 @@
               <w:vertAlign w:val="baseline"/>
               <w:rtl w:val="0"/>
             </w:rPr>
-            <w:t xml:space="preserve">15</w:t>
+            <w:t xml:space="preserve">16</w:t>
           </w:r>
           <w:r>
             <w:fldChar w:fldCharType="end"/>
@@ -5459,7 +5459,7 @@
               <w:vertAlign w:val="baseline"/>
               <w:rtl w:val="0"/>
             </w:rPr>
-            <w:t xml:space="preserve">15</w:t>
+            <w:t xml:space="preserve">16</w:t>
           </w:r>
           <w:r>
             <w:fldChar w:fldCharType="end"/>
@@ -5635,7 +5635,7 @@
               <w:vertAlign w:val="baseline"/>
               <w:rtl w:val="0"/>
             </w:rPr>
-            <w:t xml:space="preserve">16</w:t>
+            <w:t xml:space="preserve">17</w:t>
           </w:r>
           <w:r>
             <w:fldChar w:fldCharType="end"/>
@@ -5723,7 +5723,7 @@
               <w:vertAlign w:val="baseline"/>
               <w:rtl w:val="0"/>
             </w:rPr>
-            <w:t xml:space="preserve">16</w:t>
+            <w:t xml:space="preserve">17</w:t>
           </w:r>
           <w:r>
             <w:fldChar w:fldCharType="end"/>
@@ -5811,7 +5811,7 @@
               <w:vertAlign w:val="baseline"/>
               <w:rtl w:val="0"/>
             </w:rPr>
-            <w:t xml:space="preserve">16</w:t>
+            <w:t xml:space="preserve">17</w:t>
           </w:r>
           <w:r>
             <w:fldChar w:fldCharType="end"/>
@@ -5920,6 +5920,15 @@
             <w:rPr>
               <w:rFonts w:ascii="Times New Roman" w:cs="Times New Roman" w:eastAsia="Times New Roman" w:hAnsi="Times New Roman"/>
               <w:b w:val="1"/>
+              <w:i w:val="0"/>
+              <w:smallCaps w:val="0"/>
+              <w:strike w:val="0"/>
+              <w:color w:val="000000"/>
+              <w:sz w:val="22"/>
+              <w:szCs w:val="22"/>
+              <w:u w:val="none"/>
+              <w:shd w:fill="auto" w:val="clear"/>
+              <w:vertAlign w:val="baseline"/>
             </w:rPr>
           </w:pPr>
           <w:hyperlink w:anchor="_heading=h.htcsvjknoe6f">
@@ -5927,6 +5936,15 @@
               <w:rPr>
                 <w:rFonts w:ascii="Times New Roman" w:cs="Times New Roman" w:eastAsia="Times New Roman" w:hAnsi="Times New Roman"/>
                 <w:b w:val="1"/>
+                <w:i w:val="0"/>
+                <w:smallCaps w:val="0"/>
+                <w:strike w:val="0"/>
+                <w:color w:val="000000"/>
+                <w:sz w:val="22"/>
+                <w:szCs w:val="22"/>
+                <w:u w:val="none"/>
+                <w:shd w:fill="auto" w:val="clear"/>
+                <w:vertAlign w:val="baseline"/>
                 <w:rtl w:val="0"/>
               </w:rPr>
               <w:t xml:space="preserve">Functional Requirements</w:t>
@@ -5936,6 +5954,15 @@
             <w:rPr>
               <w:rFonts w:ascii="Times New Roman" w:cs="Times New Roman" w:eastAsia="Times New Roman" w:hAnsi="Times New Roman"/>
               <w:b w:val="1"/>
+              <w:i w:val="0"/>
+              <w:smallCaps w:val="0"/>
+              <w:strike w:val="0"/>
+              <w:color w:val="000000"/>
+              <w:sz w:val="22"/>
+              <w:szCs w:val="22"/>
+              <w:u w:val="none"/>
+              <w:shd w:fill="auto" w:val="clear"/>
+              <w:vertAlign w:val="baseline"/>
               <w:rtl w:val="0"/>
             </w:rPr>
             <w:tab/>
@@ -5949,9 +5976,18 @@
             <w:rPr>
               <w:rFonts w:ascii="Times New Roman" w:cs="Times New Roman" w:eastAsia="Times New Roman" w:hAnsi="Times New Roman"/>
               <w:b w:val="1"/>
+              <w:i w:val="0"/>
+              <w:smallCaps w:val="0"/>
+              <w:strike w:val="0"/>
+              <w:color w:val="000000"/>
+              <w:sz w:val="22"/>
+              <w:szCs w:val="22"/>
+              <w:u w:val="none"/>
+              <w:shd w:fill="auto" w:val="clear"/>
+              <w:vertAlign w:val="baseline"/>
               <w:rtl w:val="0"/>
             </w:rPr>
-            <w:t xml:space="preserve">17</w:t>
+            <w:t xml:space="preserve">18</w:t>
           </w:r>
           <w:r>
             <w:fldChar w:fldCharType="end"/>
@@ -6303,7 +6339,7 @@
               <w:vertAlign w:val="baseline"/>
               <w:rtl w:val="0"/>
             </w:rPr>
-            <w:t xml:space="preserve">18</w:t>
+            <w:t xml:space="preserve">19</w:t>
           </w:r>
           <w:r>
             <w:fldChar w:fldCharType="end"/>
@@ -6391,7 +6427,7 @@
               <w:vertAlign w:val="baseline"/>
               <w:rtl w:val="0"/>
             </w:rPr>
-            <w:t xml:space="preserve">18</w:t>
+            <w:t xml:space="preserve">19</w:t>
           </w:r>
           <w:r>
             <w:fldChar w:fldCharType="end"/>
@@ -6479,7 +6515,7 @@
               <w:vertAlign w:val="baseline"/>
               <w:rtl w:val="0"/>
             </w:rPr>
-            <w:t xml:space="preserve">18</w:t>
+            <w:t xml:space="preserve">19</w:t>
           </w:r>
           <w:r>
             <w:fldChar w:fldCharType="end"/>
@@ -6567,7 +6603,7 @@
               <w:vertAlign w:val="baseline"/>
               <w:rtl w:val="0"/>
             </w:rPr>
-            <w:t xml:space="preserve">19</w:t>
+            <w:t xml:space="preserve">20</w:t>
           </w:r>
           <w:r>
             <w:fldChar w:fldCharType="end"/>
@@ -6743,7 +6779,7 @@
               <w:vertAlign w:val="baseline"/>
               <w:rtl w:val="0"/>
             </w:rPr>
-            <w:t xml:space="preserve">20</w:t>
+            <w:t xml:space="preserve">21</w:t>
           </w:r>
           <w:r>
             <w:fldChar w:fldCharType="end"/>
@@ -6831,7 +6867,7 @@
               <w:vertAlign w:val="baseline"/>
               <w:rtl w:val="0"/>
             </w:rPr>
-            <w:t xml:space="preserve">20</w:t>
+            <w:t xml:space="preserve">21</w:t>
           </w:r>
           <w:r>
             <w:fldChar w:fldCharType="end"/>
@@ -9477,7 +9513,22 @@
           <w:szCs w:val="22"/>
           <w:rtl w:val="0"/>
         </w:rPr>
-        <w:t xml:space="preserve">REQ-UI-1: The system shall have a button to login at the top-right corner of the screen.</w:t>
+        <w:t xml:space="preserve">REQ-UI-1: The system shall have a button to login at the </w:t>
+      </w:r>
+      <w:r>
+        <w:rPr>
+          <w:rtl w:val="0"/>
+        </w:rPr>
+        <w:t xml:space="preserve">bottom-left</w:t>
+      </w:r>
+      <w:r>
+        <w:rPr>
+          <w:rFonts w:ascii="Calibri" w:cs="Calibri" w:eastAsia="Calibri" w:hAnsi="Calibri"/>
+          <w:sz w:val="22"/>
+          <w:szCs w:val="22"/>
+          <w:rtl w:val="0"/>
+        </w:rPr>
+        <w:t xml:space="preserve"> corner of the screen.</w:t>
       </w:r>
     </w:p>
     <w:p>
@@ -9509,7 +9560,22 @@
           <w:szCs w:val="22"/>
           <w:rtl w:val="0"/>
         </w:rPr>
-        <w:t xml:space="preserve">REQ-UI-2: The system shall have a button that allows the user to view their account settings at the top right of the screen, replacing REQ-UI-1 when the user is logged in.</w:t>
+        <w:t xml:space="preserve">REQ-UI-2: The system shall have a button that allows the user to view their account settings at the</w:t>
+      </w:r>
+      <w:r>
+        <w:rPr>
+          <w:rtl w:val="0"/>
+        </w:rPr>
+        <w:t xml:space="preserve"> bottom-left </w:t>
+      </w:r>
+      <w:r>
+        <w:rPr>
+          <w:rFonts w:ascii="Calibri" w:cs="Calibri" w:eastAsia="Calibri" w:hAnsi="Calibri"/>
+          <w:sz w:val="22"/>
+          <w:szCs w:val="22"/>
+          <w:rtl w:val="0"/>
+        </w:rPr>
+        <w:t xml:space="preserve">of the screen, replacing REQ-UI-1 when the user is logged in.</w:t>
       </w:r>
     </w:p>
     <w:p>
@@ -9646,26 +9712,76 @@
     </w:p>
     <w:p>
       <w:pPr>
-        <w:keepNext w:val="0"/>
-        <w:keepLines w:val="0"/>
-        <w:widowControl w:val="1"/>
-        <w:pBdr>
-          <w:top w:space="0" w:sz="0" w:val="nil"/>
-          <w:left w:space="0" w:sz="0" w:val="nil"/>
-          <w:bottom w:space="0" w:sz="0" w:val="nil"/>
-          <w:right w:space="0" w:sz="0" w:val="nil"/>
-          <w:between w:space="0" w:sz="0" w:val="nil"/>
-        </w:pBdr>
-        <w:shd w:fill="auto" w:val="clear"/>
         <w:spacing w:after="0" w:before="0" w:line="276" w:lineRule="auto"/>
-        <w:ind w:left="0" w:right="0" w:firstLine="0"/>
-        <w:jc w:val="left"/>
         <w:rPr/>
       </w:pPr>
       <w:r>
         <w:rPr>
           <w:rtl w:val="0"/>
         </w:rPr>
+        <w:t xml:space="preserve">REQ-UI-9: The system shall allow the user to open the filter options by clicking the magnifying glass at the bottom right hand corner of each non sign-in screen.</w:t>
+      </w:r>
+    </w:p>
+    <w:p>
+      <w:pPr>
+        <w:spacing w:after="0" w:before="0" w:line="276" w:lineRule="auto"/>
+        <w:rPr/>
+      </w:pPr>
+      <w:r>
+        <w:rPr>
+          <w:rtl w:val="0"/>
+        </w:rPr>
+        <w:t xml:space="preserve">REQ-UI-10: The system shall have a button on the bottom toolbar that allows a user to initiate a chat with a seller or SepTech customer service.</w:t>
+      </w:r>
+    </w:p>
+    <w:p>
+      <w:pPr>
+        <w:spacing w:after="0" w:before="0" w:line="276" w:lineRule="auto"/>
+        <w:rPr/>
+      </w:pPr>
+      <w:r>
+        <w:rPr>
+          <w:rtl w:val="0"/>
+        </w:rPr>
+        <w:t xml:space="preserve">REQ-UI-11: The system shall have a button at the bottom-center of the screen that will allow the user to open their cart.</w:t>
+      </w:r>
+    </w:p>
+    <w:p>
+      <w:pPr>
+        <w:spacing w:after="0" w:before="0" w:line="276" w:lineRule="auto"/>
+        <w:rPr/>
+      </w:pPr>
+      <w:r>
+        <w:rPr>
+          <w:rtl w:val="0"/>
+        </w:rPr>
+        <w:t xml:space="preserve">REQ-UI-12: The system shall have a button on the bottom toolbar that allows the user to see any notifications that they have received, including product deals and messages from other users.</w:t>
+      </w:r>
+    </w:p>
+    <w:p>
+      <w:pPr>
+        <w:spacing w:after="0" w:before="0" w:line="276" w:lineRule="auto"/>
+        <w:rPr/>
+      </w:pPr>
+      <w:r>
+        <w:rPr>
+          <w:rtl w:val="0"/>
+        </w:rPr>
+      </w:r>
+    </w:p>
+    <w:p>
+      <w:pPr>
+        <w:spacing w:after="0" w:before="0" w:line="276" w:lineRule="auto"/>
+        <w:rPr>
+          <w:b w:val="1"/>
+        </w:rPr>
+      </w:pPr>
+      <w:r>
+        <w:rPr>
+          <w:b w:val="1"/>
+          <w:rtl w:val="0"/>
+        </w:rPr>
+        <w:t xml:space="preserve">UI Mockup: See Appendix D.</w:t>
       </w:r>
     </w:p>
     <w:p>
@@ -12122,7 +12238,7 @@
       <w:pPr>
         <w:numPr>
           <w:ilvl w:val="0"/>
-          <w:numId w:val="15"/>
+          <w:numId w:val="16"/>
         </w:numPr>
         <w:spacing w:after="0" w:afterAutospacing="0" w:line="276" w:lineRule="auto"/>
         <w:ind w:left="720" w:hanging="360"/>
@@ -12141,7 +12257,7 @@
       <w:pPr>
         <w:numPr>
           <w:ilvl w:val="1"/>
-          <w:numId w:val="15"/>
+          <w:numId w:val="16"/>
         </w:numPr>
         <w:spacing w:after="0" w:afterAutospacing="0" w:before="0" w:beforeAutospacing="0" w:line="276" w:lineRule="auto"/>
         <w:ind w:left="1440" w:hanging="360"/>
@@ -12157,7 +12273,7 @@
       <w:pPr>
         <w:numPr>
           <w:ilvl w:val="1"/>
-          <w:numId w:val="15"/>
+          <w:numId w:val="16"/>
         </w:numPr>
         <w:spacing w:after="0" w:afterAutospacing="0" w:before="0" w:beforeAutospacing="0" w:line="276" w:lineRule="auto"/>
         <w:ind w:left="1440" w:hanging="360"/>
@@ -12176,7 +12292,7 @@
       <w:pPr>
         <w:numPr>
           <w:ilvl w:val="1"/>
-          <w:numId w:val="15"/>
+          <w:numId w:val="16"/>
         </w:numPr>
         <w:spacing w:after="0" w:afterAutospacing="0" w:before="0" w:beforeAutospacing="0" w:line="276" w:lineRule="auto"/>
         <w:ind w:left="1440" w:hanging="360"/>
@@ -12195,7 +12311,7 @@
       <w:pPr>
         <w:numPr>
           <w:ilvl w:val="1"/>
-          <w:numId w:val="15"/>
+          <w:numId w:val="16"/>
         </w:numPr>
         <w:spacing w:after="0" w:afterAutospacing="0" w:before="0" w:beforeAutospacing="0" w:line="276" w:lineRule="auto"/>
         <w:ind w:left="1440" w:hanging="360"/>
@@ -12214,7 +12330,7 @@
       <w:pPr>
         <w:numPr>
           <w:ilvl w:val="1"/>
-          <w:numId w:val="15"/>
+          <w:numId w:val="16"/>
         </w:numPr>
         <w:spacing w:after="0" w:afterAutospacing="0" w:before="0" w:beforeAutospacing="0" w:line="276" w:lineRule="auto"/>
         <w:ind w:left="1440" w:hanging="360"/>
@@ -12233,7 +12349,7 @@
       <w:pPr>
         <w:numPr>
           <w:ilvl w:val="0"/>
-          <w:numId w:val="15"/>
+          <w:numId w:val="16"/>
         </w:numPr>
         <w:spacing w:after="0" w:afterAutospacing="0" w:before="0" w:beforeAutospacing="0" w:line="276" w:lineRule="auto"/>
         <w:ind w:left="720" w:hanging="360"/>
@@ -12252,7 +12368,7 @@
       <w:pPr>
         <w:numPr>
           <w:ilvl w:val="1"/>
-          <w:numId w:val="15"/>
+          <w:numId w:val="16"/>
         </w:numPr>
         <w:spacing w:after="0" w:afterAutospacing="0" w:before="0" w:beforeAutospacing="0" w:line="276" w:lineRule="auto"/>
         <w:ind w:left="1440" w:hanging="360"/>
@@ -12271,7 +12387,7 @@
       <w:pPr>
         <w:numPr>
           <w:ilvl w:val="1"/>
-          <w:numId w:val="15"/>
+          <w:numId w:val="16"/>
         </w:numPr>
         <w:spacing w:after="0" w:afterAutospacing="0" w:before="0" w:beforeAutospacing="0" w:line="276" w:lineRule="auto"/>
         <w:ind w:left="1440" w:hanging="360"/>
@@ -12290,7 +12406,7 @@
       <w:pPr>
         <w:numPr>
           <w:ilvl w:val="1"/>
-          <w:numId w:val="15"/>
+          <w:numId w:val="16"/>
         </w:numPr>
         <w:spacing w:after="0" w:afterAutospacing="0" w:before="0" w:beforeAutospacing="0" w:line="276" w:lineRule="auto"/>
         <w:ind w:left="1440" w:hanging="360"/>
@@ -12309,7 +12425,7 @@
       <w:pPr>
         <w:numPr>
           <w:ilvl w:val="1"/>
-          <w:numId w:val="15"/>
+          <w:numId w:val="16"/>
         </w:numPr>
         <w:spacing w:after="0" w:afterAutospacing="0" w:before="0" w:beforeAutospacing="0" w:line="276" w:lineRule="auto"/>
         <w:ind w:left="1440" w:hanging="360"/>
@@ -12328,7 +12444,7 @@
       <w:pPr>
         <w:numPr>
           <w:ilvl w:val="1"/>
-          <w:numId w:val="15"/>
+          <w:numId w:val="16"/>
         </w:numPr>
         <w:spacing w:before="0" w:beforeAutospacing="0" w:line="276" w:lineRule="auto"/>
         <w:ind w:left="1440" w:hanging="360"/>
@@ -21436,6 +21552,1571 @@
         </w:rPr>
         <w:t xml:space="preserve">Appendix B</w:t>
       </w:r>
+    </w:p>
+    <w:p>
+      <w:pPr>
+        <w:keepNext w:val="0"/>
+        <w:keepLines w:val="0"/>
+        <w:widowControl w:val="1"/>
+        <w:pBdr>
+          <w:top w:space="0" w:sz="0" w:val="nil"/>
+          <w:left w:space="0" w:sz="0" w:val="nil"/>
+          <w:bottom w:space="0" w:sz="0" w:val="nil"/>
+          <w:right w:space="0" w:sz="0" w:val="nil"/>
+          <w:between w:space="0" w:sz="0" w:val="nil"/>
+        </w:pBdr>
+        <w:shd w:fill="auto" w:val="clear"/>
+        <w:spacing w:after="0" w:before="0" w:line="276" w:lineRule="auto"/>
+        <w:ind w:right="0"/>
+        <w:jc w:val="left"/>
+        <w:rPr/>
+      </w:pPr>
+      <w:r>
+        <w:rPr>
+          <w:rtl w:val="0"/>
+        </w:rPr>
+      </w:r>
+    </w:p>
+    <w:p>
+      <w:pPr>
+        <w:keepNext w:val="0"/>
+        <w:keepLines w:val="0"/>
+        <w:widowControl w:val="1"/>
+        <w:pBdr>
+          <w:top w:space="0" w:sz="0" w:val="nil"/>
+          <w:left w:space="0" w:sz="0" w:val="nil"/>
+          <w:bottom w:space="0" w:sz="0" w:val="nil"/>
+          <w:right w:space="0" w:sz="0" w:val="nil"/>
+          <w:between w:space="0" w:sz="0" w:val="nil"/>
+        </w:pBdr>
+        <w:shd w:fill="auto" w:val="clear"/>
+        <w:spacing w:after="0" w:before="0" w:line="276" w:lineRule="auto"/>
+        <w:ind w:right="0"/>
+        <w:jc w:val="left"/>
+        <w:rPr/>
+      </w:pPr>
+      <w:r>
+        <w:rPr>
+          <w:rtl w:val="0"/>
+        </w:rPr>
+      </w:r>
+    </w:p>
+    <w:p>
+      <w:pPr>
+        <w:keepNext w:val="1"/>
+        <w:keepLines w:val="1"/>
+        <w:spacing w:after="240" w:line="276" w:lineRule="auto"/>
+        <w:rPr>
+          <w:b w:val="1"/>
+          <w:sz w:val="36"/>
+          <w:szCs w:val="36"/>
+        </w:rPr>
+      </w:pPr>
+      <w:bookmarkStart w:colFirst="0" w:colLast="0" w:name="_heading=h.23ckvvd" w:id="80"/>
+      <w:bookmarkEnd w:id="80"/>
+      <w:r>
+        <w:rPr>
+          <w:b w:val="1"/>
+          <w:sz w:val="36"/>
+          <w:szCs w:val="36"/>
+          <w:rtl w:val="0"/>
+        </w:rPr>
+        <w:t xml:space="preserve">Appendix D: UI Mockup</w:t>
+      </w:r>
+    </w:p>
+    <w:p>
+      <w:pPr>
+        <w:keepNext w:val="1"/>
+        <w:keepLines w:val="1"/>
+        <w:spacing w:after="240" w:line="276" w:lineRule="auto"/>
+        <w:rPr>
+          <w:b w:val="1"/>
+          <w:sz w:val="36"/>
+          <w:szCs w:val="36"/>
+        </w:rPr>
+      </w:pPr>
+      <w:bookmarkStart w:colFirst="0" w:colLast="0" w:name="_heading=h.tufalucqtuv" w:id="81"/>
+      <w:bookmarkEnd w:id="81"/>
+      <w:r>
+        <w:rPr>
+          <w:rtl w:val="0"/>
+        </w:rPr>
+      </w:r>
+    </w:p>
+    <w:p>
+      <w:pPr>
+        <w:keepNext w:val="1"/>
+        <w:keepLines w:val="1"/>
+        <w:numPr>
+          <w:ilvl w:val="0"/>
+          <w:numId w:val="15"/>
+        </w:numPr>
+        <w:spacing w:after="240" w:line="276" w:lineRule="auto"/>
+        <w:ind w:left="720" w:hanging="360"/>
+        <w:rPr>
+          <w:b w:val="1"/>
+          <w:sz w:val="32"/>
+          <w:szCs w:val="32"/>
+          <w:u w:val="none"/>
+        </w:rPr>
+      </w:pPr>
+      <w:bookmarkStart w:colFirst="0" w:colLast="0" w:name="_heading=h.fxns031tcv5n" w:id="82"/>
+      <w:bookmarkEnd w:id="82"/>
+      <w:r>
+        <w:rPr>
+          <w:b w:val="1"/>
+          <w:sz w:val="32"/>
+          <w:szCs w:val="32"/>
+          <w:rtl w:val="0"/>
+        </w:rPr>
+        <w:t xml:space="preserve">Login Page (app startup)</w:t>
+      </w:r>
+    </w:p>
+    <w:p>
+      <w:pPr>
+        <w:keepNext w:val="0"/>
+        <w:keepLines w:val="0"/>
+        <w:widowControl w:val="1"/>
+        <w:pBdr>
+          <w:top w:space="0" w:sz="0" w:val="nil"/>
+          <w:left w:space="0" w:sz="0" w:val="nil"/>
+          <w:bottom w:space="0" w:sz="0" w:val="nil"/>
+          <w:right w:space="0" w:sz="0" w:val="nil"/>
+          <w:between w:space="0" w:sz="0" w:val="nil"/>
+        </w:pBdr>
+        <w:shd w:fill="auto" w:val="clear"/>
+        <w:spacing w:after="0" w:before="0" w:line="276" w:lineRule="auto"/>
+        <w:ind w:right="0"/>
+        <w:jc w:val="left"/>
+        <w:rPr/>
+      </w:pPr>
+      <w:r>
+        <w:rPr/>
+        <w:drawing>
+          <wp:inline distB="114300" distT="114300" distL="114300" distR="114300">
+            <wp:extent cx="3429000" cy="6096000"/>
+            <wp:effectExtent b="0" l="0" r="0" t="0"/>
+            <wp:docPr id="6" name="image3.png"/>
+            <a:graphic>
+              <a:graphicData uri="http://schemas.openxmlformats.org/drawingml/2006/picture">
+                <pic:pic>
+                  <pic:nvPicPr>
+                    <pic:cNvPr id="0" name="image3.png"/>
+                    <pic:cNvPicPr preferRelativeResize="0"/>
+                  </pic:nvPicPr>
+                  <pic:blipFill>
+                    <a:blip r:embed="rId12"/>
+                    <a:srcRect b="0" l="0" r="0" t="0"/>
+                    <a:stretch>
+                      <a:fillRect/>
+                    </a:stretch>
+                  </pic:blipFill>
+                  <pic:spPr>
+                    <a:xfrm>
+                      <a:off x="0" y="0"/>
+                      <a:ext cx="3429000" cy="6096000"/>
+                    </a:xfrm>
+                    <a:prstGeom prst="rect"/>
+                    <a:ln/>
+                  </pic:spPr>
+                </pic:pic>
+              </a:graphicData>
+            </a:graphic>
+          </wp:inline>
+        </w:drawing>
+      </w:r>
+      <w:r>
+        <w:rPr>
+          <w:rtl w:val="0"/>
+        </w:rPr>
+      </w:r>
+    </w:p>
+    <w:p>
+      <w:pPr>
+        <w:keepNext w:val="0"/>
+        <w:keepLines w:val="0"/>
+        <w:widowControl w:val="1"/>
+        <w:pBdr>
+          <w:top w:space="0" w:sz="0" w:val="nil"/>
+          <w:left w:space="0" w:sz="0" w:val="nil"/>
+          <w:bottom w:space="0" w:sz="0" w:val="nil"/>
+          <w:right w:space="0" w:sz="0" w:val="nil"/>
+          <w:between w:space="0" w:sz="0" w:val="nil"/>
+        </w:pBdr>
+        <w:shd w:fill="auto" w:val="clear"/>
+        <w:spacing w:after="0" w:before="0" w:line="276" w:lineRule="auto"/>
+        <w:ind w:right="0"/>
+        <w:jc w:val="left"/>
+        <w:rPr/>
+      </w:pPr>
+      <w:r>
+        <w:rPr>
+          <w:rtl w:val="0"/>
+        </w:rPr>
+      </w:r>
+    </w:p>
+    <w:p>
+      <w:pPr>
+        <w:keepNext w:val="0"/>
+        <w:keepLines w:val="0"/>
+        <w:widowControl w:val="1"/>
+        <w:pBdr>
+          <w:top w:space="0" w:sz="0" w:val="nil"/>
+          <w:left w:space="0" w:sz="0" w:val="nil"/>
+          <w:bottom w:space="0" w:sz="0" w:val="nil"/>
+          <w:right w:space="0" w:sz="0" w:val="nil"/>
+          <w:between w:space="0" w:sz="0" w:val="nil"/>
+        </w:pBdr>
+        <w:shd w:fill="auto" w:val="clear"/>
+        <w:spacing w:after="0" w:before="0" w:line="276" w:lineRule="auto"/>
+        <w:ind w:right="0"/>
+        <w:jc w:val="left"/>
+        <w:rPr/>
+      </w:pPr>
+      <w:r>
+        <w:rPr>
+          <w:rtl w:val="0"/>
+        </w:rPr>
+      </w:r>
+    </w:p>
+    <w:p>
+      <w:pPr>
+        <w:keepNext w:val="0"/>
+        <w:keepLines w:val="0"/>
+        <w:widowControl w:val="1"/>
+        <w:pBdr>
+          <w:top w:space="0" w:sz="0" w:val="nil"/>
+          <w:left w:space="0" w:sz="0" w:val="nil"/>
+          <w:bottom w:space="0" w:sz="0" w:val="nil"/>
+          <w:right w:space="0" w:sz="0" w:val="nil"/>
+          <w:between w:space="0" w:sz="0" w:val="nil"/>
+        </w:pBdr>
+        <w:shd w:fill="auto" w:val="clear"/>
+        <w:spacing w:after="0" w:before="0" w:line="276" w:lineRule="auto"/>
+        <w:ind w:right="0"/>
+        <w:jc w:val="left"/>
+        <w:rPr/>
+      </w:pPr>
+      <w:r>
+        <w:rPr>
+          <w:rtl w:val="0"/>
+        </w:rPr>
+      </w:r>
+    </w:p>
+    <w:p>
+      <w:pPr>
+        <w:keepNext w:val="0"/>
+        <w:keepLines w:val="0"/>
+        <w:widowControl w:val="1"/>
+        <w:numPr>
+          <w:ilvl w:val="0"/>
+          <w:numId w:val="15"/>
+        </w:numPr>
+        <w:pBdr>
+          <w:top w:space="0" w:sz="0" w:val="nil"/>
+          <w:left w:space="0" w:sz="0" w:val="nil"/>
+          <w:bottom w:space="0" w:sz="0" w:val="nil"/>
+          <w:right w:space="0" w:sz="0" w:val="nil"/>
+          <w:between w:space="0" w:sz="0" w:val="nil"/>
+        </w:pBdr>
+        <w:shd w:fill="auto" w:val="clear"/>
+        <w:spacing w:after="0" w:before="0" w:line="276" w:lineRule="auto"/>
+        <w:ind w:left="720" w:right="0" w:hanging="360"/>
+        <w:jc w:val="left"/>
+        <w:rPr>
+          <w:u w:val="none"/>
+        </w:rPr>
+      </w:pPr>
+      <w:r>
+        <w:rPr>
+          <w:rtl w:val="0"/>
+        </w:rPr>
+        <w:t xml:space="preserve">Forgot Password Page</w:t>
+      </w:r>
+    </w:p>
+    <w:p>
+      <w:pPr>
+        <w:keepNext w:val="0"/>
+        <w:keepLines w:val="0"/>
+        <w:widowControl w:val="1"/>
+        <w:pBdr>
+          <w:top w:space="0" w:sz="0" w:val="nil"/>
+          <w:left w:space="0" w:sz="0" w:val="nil"/>
+          <w:bottom w:space="0" w:sz="0" w:val="nil"/>
+          <w:right w:space="0" w:sz="0" w:val="nil"/>
+          <w:between w:space="0" w:sz="0" w:val="nil"/>
+        </w:pBdr>
+        <w:shd w:fill="auto" w:val="clear"/>
+        <w:spacing w:after="0" w:before="0" w:line="276" w:lineRule="auto"/>
+        <w:ind w:right="0"/>
+        <w:jc w:val="left"/>
+        <w:rPr/>
+      </w:pPr>
+      <w:r>
+        <w:rPr>
+          <w:rtl w:val="0"/>
+        </w:rPr>
+      </w:r>
+    </w:p>
+    <w:p>
+      <w:pPr>
+        <w:spacing w:after="0" w:before="0" w:line="276" w:lineRule="auto"/>
+        <w:rPr/>
+      </w:pPr>
+      <w:r>
+        <w:rPr/>
+        <w:drawing>
+          <wp:inline distB="114300" distT="114300" distL="114300" distR="114300">
+            <wp:extent cx="3756586" cy="6672263"/>
+            <wp:effectExtent b="0" l="0" r="0" t="0"/>
+            <wp:docPr id="8" name="image5.png"/>
+            <a:graphic>
+              <a:graphicData uri="http://schemas.openxmlformats.org/drawingml/2006/picture">
+                <pic:pic>
+                  <pic:nvPicPr>
+                    <pic:cNvPr id="0" name="image5.png"/>
+                    <pic:cNvPicPr preferRelativeResize="0"/>
+                  </pic:nvPicPr>
+                  <pic:blipFill>
+                    <a:blip r:embed="rId13"/>
+                    <a:srcRect b="0" l="0" r="0" t="0"/>
+                    <a:stretch>
+                      <a:fillRect/>
+                    </a:stretch>
+                  </pic:blipFill>
+                  <pic:spPr>
+                    <a:xfrm>
+                      <a:off x="0" y="0"/>
+                      <a:ext cx="3756586" cy="6672263"/>
+                    </a:xfrm>
+                    <a:prstGeom prst="rect"/>
+                    <a:ln/>
+                  </pic:spPr>
+                </pic:pic>
+              </a:graphicData>
+            </a:graphic>
+          </wp:inline>
+        </w:drawing>
+      </w:r>
+      <w:r>
+        <w:rPr>
+          <w:rtl w:val="0"/>
+        </w:rPr>
+      </w:r>
+    </w:p>
+    <w:p>
+      <w:pPr>
+        <w:spacing w:after="0" w:before="0" w:line="276" w:lineRule="auto"/>
+        <w:rPr/>
+      </w:pPr>
+      <w:r>
+        <w:rPr>
+          <w:rtl w:val="0"/>
+        </w:rPr>
+      </w:r>
+    </w:p>
+    <w:p>
+      <w:pPr>
+        <w:spacing w:after="0" w:before="0" w:line="276" w:lineRule="auto"/>
+        <w:rPr/>
+      </w:pPr>
+      <w:r>
+        <w:rPr>
+          <w:rtl w:val="0"/>
+        </w:rPr>
+      </w:r>
+    </w:p>
+    <w:p>
+      <w:pPr>
+        <w:spacing w:after="0" w:before="0" w:line="276" w:lineRule="auto"/>
+        <w:rPr/>
+      </w:pPr>
+      <w:r>
+        <w:rPr>
+          <w:rtl w:val="0"/>
+        </w:rPr>
+      </w:r>
+    </w:p>
+    <w:p>
+      <w:pPr>
+        <w:spacing w:after="0" w:before="0" w:line="276" w:lineRule="auto"/>
+        <w:rPr/>
+      </w:pPr>
+      <w:r>
+        <w:rPr>
+          <w:rtl w:val="0"/>
+        </w:rPr>
+      </w:r>
+    </w:p>
+    <w:p>
+      <w:pPr>
+        <w:spacing w:after="0" w:before="0" w:line="276" w:lineRule="auto"/>
+        <w:rPr/>
+      </w:pPr>
+      <w:r>
+        <w:rPr>
+          <w:rtl w:val="0"/>
+        </w:rPr>
+      </w:r>
+    </w:p>
+    <w:p>
+      <w:pPr>
+        <w:spacing w:after="0" w:before="0" w:line="276" w:lineRule="auto"/>
+        <w:rPr/>
+      </w:pPr>
+      <w:r>
+        <w:rPr>
+          <w:rtl w:val="0"/>
+        </w:rPr>
+      </w:r>
+    </w:p>
+    <w:p>
+      <w:pPr>
+        <w:numPr>
+          <w:ilvl w:val="0"/>
+          <w:numId w:val="15"/>
+        </w:numPr>
+        <w:spacing w:after="0" w:before="0" w:line="276" w:lineRule="auto"/>
+        <w:ind w:left="720" w:hanging="360"/>
+        <w:rPr>
+          <w:u w:val="none"/>
+        </w:rPr>
+      </w:pPr>
+      <w:r>
+        <w:rPr>
+          <w:rtl w:val="0"/>
+        </w:rPr>
+        <w:t xml:space="preserve">Email Verification Page</w:t>
+      </w:r>
+    </w:p>
+    <w:p>
+      <w:pPr>
+        <w:spacing w:after="0" w:before="0" w:line="276" w:lineRule="auto"/>
+        <w:rPr/>
+      </w:pPr>
+      <w:r>
+        <w:rPr>
+          <w:rtl w:val="0"/>
+        </w:rPr>
+      </w:r>
+    </w:p>
+    <w:p>
+      <w:pPr>
+        <w:spacing w:after="0" w:before="0" w:line="276" w:lineRule="auto"/>
+        <w:rPr/>
+      </w:pPr>
+      <w:r>
+        <w:rPr/>
+        <w:drawing>
+          <wp:inline distB="114300" distT="114300" distL="114300" distR="114300">
+            <wp:extent cx="3990824" cy="7081838"/>
+            <wp:effectExtent b="0" l="0" r="0" t="0"/>
+            <wp:docPr id="5" name="image6.png"/>
+            <a:graphic>
+              <a:graphicData uri="http://schemas.openxmlformats.org/drawingml/2006/picture">
+                <pic:pic>
+                  <pic:nvPicPr>
+                    <pic:cNvPr id="0" name="image6.png"/>
+                    <pic:cNvPicPr preferRelativeResize="0"/>
+                  </pic:nvPicPr>
+                  <pic:blipFill>
+                    <a:blip r:embed="rId14"/>
+                    <a:srcRect b="0" l="0" r="0" t="0"/>
+                    <a:stretch>
+                      <a:fillRect/>
+                    </a:stretch>
+                  </pic:blipFill>
+                  <pic:spPr>
+                    <a:xfrm>
+                      <a:off x="0" y="0"/>
+                      <a:ext cx="3990824" cy="7081838"/>
+                    </a:xfrm>
+                    <a:prstGeom prst="rect"/>
+                    <a:ln/>
+                  </pic:spPr>
+                </pic:pic>
+              </a:graphicData>
+            </a:graphic>
+          </wp:inline>
+        </w:drawing>
+      </w:r>
+      <w:r>
+        <w:rPr>
+          <w:rtl w:val="0"/>
+        </w:rPr>
+      </w:r>
+    </w:p>
+    <w:p>
+      <w:pPr>
+        <w:spacing w:after="0" w:before="0" w:line="276" w:lineRule="auto"/>
+        <w:rPr/>
+      </w:pPr>
+      <w:r>
+        <w:rPr>
+          <w:rtl w:val="0"/>
+        </w:rPr>
+      </w:r>
+    </w:p>
+    <w:p>
+      <w:pPr>
+        <w:spacing w:after="0" w:before="0" w:line="276" w:lineRule="auto"/>
+        <w:rPr/>
+      </w:pPr>
+      <w:r>
+        <w:rPr>
+          <w:rtl w:val="0"/>
+        </w:rPr>
+      </w:r>
+    </w:p>
+    <w:p>
+      <w:pPr>
+        <w:spacing w:after="0" w:before="0" w:line="276" w:lineRule="auto"/>
+        <w:rPr/>
+      </w:pPr>
+      <w:r>
+        <w:rPr>
+          <w:rtl w:val="0"/>
+        </w:rPr>
+      </w:r>
+    </w:p>
+    <w:p>
+      <w:pPr>
+        <w:numPr>
+          <w:ilvl w:val="0"/>
+          <w:numId w:val="15"/>
+        </w:numPr>
+        <w:spacing w:after="0" w:before="0" w:line="276" w:lineRule="auto"/>
+        <w:ind w:left="720" w:hanging="360"/>
+        <w:rPr>
+          <w:u w:val="none"/>
+        </w:rPr>
+      </w:pPr>
+      <w:r>
+        <w:rPr>
+          <w:rtl w:val="0"/>
+        </w:rPr>
+        <w:t xml:space="preserve">Seller Page with products</w:t>
+      </w:r>
+    </w:p>
+    <w:p>
+      <w:pPr>
+        <w:spacing w:after="0" w:before="0" w:line="276" w:lineRule="auto"/>
+        <w:rPr/>
+      </w:pPr>
+      <w:r>
+        <w:rPr>
+          <w:rtl w:val="0"/>
+        </w:rPr>
+      </w:r>
+    </w:p>
+    <w:p>
+      <w:pPr>
+        <w:spacing w:after="0" w:before="0" w:line="276" w:lineRule="auto"/>
+        <w:rPr/>
+      </w:pPr>
+      <w:r>
+        <w:rPr>
+          <w:rtl w:val="0"/>
+        </w:rPr>
+      </w:r>
+    </w:p>
+    <w:p>
+      <w:pPr>
+        <w:spacing w:after="0" w:before="0" w:line="276" w:lineRule="auto"/>
+        <w:rPr/>
+      </w:pPr>
+      <w:r>
+        <w:rPr/>
+        <w:drawing>
+          <wp:inline distB="114300" distT="114300" distL="114300" distR="114300">
+            <wp:extent cx="3429000" cy="6096000"/>
+            <wp:effectExtent b="0" l="0" r="0" t="0"/>
+            <wp:docPr id="7" name="image4.png"/>
+            <a:graphic>
+              <a:graphicData uri="http://schemas.openxmlformats.org/drawingml/2006/picture">
+                <pic:pic>
+                  <pic:nvPicPr>
+                    <pic:cNvPr id="0" name="image4.png"/>
+                    <pic:cNvPicPr preferRelativeResize="0"/>
+                  </pic:nvPicPr>
+                  <pic:blipFill>
+                    <a:blip r:embed="rId15"/>
+                    <a:srcRect b="0" l="0" r="0" t="0"/>
+                    <a:stretch>
+                      <a:fillRect/>
+                    </a:stretch>
+                  </pic:blipFill>
+                  <pic:spPr>
+                    <a:xfrm>
+                      <a:off x="0" y="0"/>
+                      <a:ext cx="3429000" cy="6096000"/>
+                    </a:xfrm>
+                    <a:prstGeom prst="rect"/>
+                    <a:ln/>
+                  </pic:spPr>
+                </pic:pic>
+              </a:graphicData>
+            </a:graphic>
+          </wp:inline>
+        </w:drawing>
+      </w:r>
+      <w:r>
+        <w:rPr>
+          <w:rtl w:val="0"/>
+        </w:rPr>
+      </w:r>
+    </w:p>
+    <w:p>
+      <w:pPr>
+        <w:spacing w:after="0" w:before="0" w:line="276" w:lineRule="auto"/>
+        <w:rPr/>
+      </w:pPr>
+      <w:r>
+        <w:rPr>
+          <w:rtl w:val="0"/>
+        </w:rPr>
+      </w:r>
+    </w:p>
+    <w:p>
+      <w:pPr>
+        <w:spacing w:after="0" w:before="0" w:line="276" w:lineRule="auto"/>
+        <w:rPr/>
+      </w:pPr>
+      <w:r>
+        <w:rPr>
+          <w:rtl w:val="0"/>
+        </w:rPr>
+      </w:r>
+    </w:p>
+    <w:p>
+      <w:pPr>
+        <w:spacing w:after="0" w:before="0" w:line="276" w:lineRule="auto"/>
+        <w:rPr/>
+      </w:pPr>
+      <w:r>
+        <w:rPr>
+          <w:rtl w:val="0"/>
+        </w:rPr>
+      </w:r>
+    </w:p>
+    <w:p>
+      <w:pPr>
+        <w:spacing w:after="0" w:before="0" w:line="276" w:lineRule="auto"/>
+        <w:rPr/>
+      </w:pPr>
+      <w:r>
+        <w:rPr>
+          <w:rtl w:val="0"/>
+        </w:rPr>
+      </w:r>
+    </w:p>
+    <w:p>
+      <w:pPr>
+        <w:spacing w:after="0" w:before="0" w:line="276" w:lineRule="auto"/>
+        <w:rPr/>
+      </w:pPr>
+      <w:r>
+        <w:rPr>
+          <w:rtl w:val="0"/>
+        </w:rPr>
+      </w:r>
+    </w:p>
+    <w:p>
+      <w:pPr>
+        <w:spacing w:after="0" w:before="0" w:line="276" w:lineRule="auto"/>
+        <w:rPr/>
+      </w:pPr>
+      <w:r>
+        <w:rPr>
+          <w:rtl w:val="0"/>
+        </w:rPr>
+      </w:r>
+    </w:p>
+    <w:p>
+      <w:pPr>
+        <w:numPr>
+          <w:ilvl w:val="0"/>
+          <w:numId w:val="15"/>
+        </w:numPr>
+        <w:spacing w:after="0" w:before="0" w:line="276" w:lineRule="auto"/>
+        <w:ind w:left="720" w:hanging="360"/>
+        <w:rPr>
+          <w:u w:val="none"/>
+        </w:rPr>
+      </w:pPr>
+      <w:r>
+        <w:rPr>
+          <w:rtl w:val="0"/>
+        </w:rPr>
+        <w:t xml:space="preserve">Cart Page</w:t>
+      </w:r>
+    </w:p>
+    <w:p>
+      <w:pPr>
+        <w:spacing w:after="0" w:before="0" w:line="276" w:lineRule="auto"/>
+        <w:ind w:left="0" w:firstLine="0"/>
+        <w:rPr/>
+      </w:pPr>
+      <w:r>
+        <w:rPr>
+          <w:rtl w:val="0"/>
+        </w:rPr>
+      </w:r>
+    </w:p>
+    <w:p>
+      <w:pPr>
+        <w:spacing w:after="0" w:before="0" w:line="276" w:lineRule="auto"/>
+        <w:rPr/>
+      </w:pPr>
+      <w:r>
+        <w:rPr/>
+        <w:drawing>
+          <wp:inline distB="114300" distT="114300" distL="114300" distR="114300">
+            <wp:extent cx="3429000" cy="6096000"/>
+            <wp:effectExtent b="0" l="0" r="0" t="0"/>
+            <wp:docPr id="1" name="image1.png"/>
+            <a:graphic>
+              <a:graphicData uri="http://schemas.openxmlformats.org/drawingml/2006/picture">
+                <pic:pic>
+                  <pic:nvPicPr>
+                    <pic:cNvPr id="0" name="image1.png"/>
+                    <pic:cNvPicPr preferRelativeResize="0"/>
+                  </pic:nvPicPr>
+                  <pic:blipFill>
+                    <a:blip r:embed="rId16"/>
+                    <a:srcRect b="0" l="0" r="0" t="0"/>
+                    <a:stretch>
+                      <a:fillRect/>
+                    </a:stretch>
+                  </pic:blipFill>
+                  <pic:spPr>
+                    <a:xfrm>
+                      <a:off x="0" y="0"/>
+                      <a:ext cx="3429000" cy="6096000"/>
+                    </a:xfrm>
+                    <a:prstGeom prst="rect"/>
+                    <a:ln/>
+                  </pic:spPr>
+                </pic:pic>
+              </a:graphicData>
+            </a:graphic>
+          </wp:inline>
+        </w:drawing>
+      </w:r>
+      <w:r>
+        <w:rPr>
+          <w:rtl w:val="0"/>
+        </w:rPr>
+      </w:r>
+    </w:p>
+    <w:p>
+      <w:pPr>
+        <w:spacing w:after="0" w:before="0" w:line="276" w:lineRule="auto"/>
+        <w:rPr/>
+      </w:pPr>
+      <w:r>
+        <w:rPr>
+          <w:rtl w:val="0"/>
+        </w:rPr>
+      </w:r>
+    </w:p>
+    <w:p>
+      <w:pPr>
+        <w:spacing w:after="0" w:before="0" w:line="276" w:lineRule="auto"/>
+        <w:rPr/>
+      </w:pPr>
+      <w:r>
+        <w:rPr>
+          <w:rtl w:val="0"/>
+        </w:rPr>
+      </w:r>
+    </w:p>
+    <w:p>
+      <w:pPr>
+        <w:spacing w:after="0" w:before="0" w:line="276" w:lineRule="auto"/>
+        <w:rPr/>
+      </w:pPr>
+      <w:r>
+        <w:rPr>
+          <w:rtl w:val="0"/>
+        </w:rPr>
+      </w:r>
+    </w:p>
+    <w:p>
+      <w:pPr>
+        <w:spacing w:after="0" w:before="0" w:line="276" w:lineRule="auto"/>
+        <w:rPr/>
+      </w:pPr>
+      <w:r>
+        <w:rPr>
+          <w:rtl w:val="0"/>
+        </w:rPr>
+      </w:r>
+    </w:p>
+    <w:p>
+      <w:pPr>
+        <w:spacing w:after="0" w:before="0" w:line="276" w:lineRule="auto"/>
+        <w:rPr/>
+      </w:pPr>
+      <w:r>
+        <w:rPr>
+          <w:rtl w:val="0"/>
+        </w:rPr>
+      </w:r>
+    </w:p>
+    <w:p>
+      <w:pPr>
+        <w:spacing w:after="0" w:before="0" w:line="276" w:lineRule="auto"/>
+        <w:rPr/>
+      </w:pPr>
+      <w:r>
+        <w:rPr>
+          <w:rtl w:val="0"/>
+        </w:rPr>
+      </w:r>
+    </w:p>
+    <w:p>
+      <w:pPr>
+        <w:spacing w:after="0" w:before="0" w:line="276" w:lineRule="auto"/>
+        <w:rPr/>
+      </w:pPr>
+      <w:r>
+        <w:rPr>
+          <w:rtl w:val="0"/>
+        </w:rPr>
+      </w:r>
+    </w:p>
+    <w:p>
+      <w:pPr>
+        <w:spacing w:after="0" w:before="0" w:line="276" w:lineRule="auto"/>
+        <w:rPr/>
+      </w:pPr>
+      <w:r>
+        <w:rPr>
+          <w:rtl w:val="0"/>
+        </w:rPr>
+      </w:r>
+    </w:p>
+    <w:p>
+      <w:pPr>
+        <w:numPr>
+          <w:ilvl w:val="0"/>
+          <w:numId w:val="15"/>
+        </w:numPr>
+        <w:spacing w:after="0" w:before="0" w:line="276" w:lineRule="auto"/>
+        <w:ind w:left="720" w:hanging="360"/>
+        <w:rPr>
+          <w:u w:val="none"/>
+        </w:rPr>
+      </w:pPr>
+      <w:r>
+        <w:rPr>
+          <w:rtl w:val="0"/>
+        </w:rPr>
+        <w:t xml:space="preserve">Filter options popout</w:t>
+      </w:r>
+    </w:p>
+    <w:p>
+      <w:pPr>
+        <w:spacing w:after="0" w:before="0" w:line="276" w:lineRule="auto"/>
+        <w:ind w:left="0" w:firstLine="0"/>
+        <w:rPr/>
+      </w:pPr>
+      <w:r>
+        <w:rPr>
+          <w:rtl w:val="0"/>
+        </w:rPr>
+      </w:r>
+    </w:p>
+    <w:p>
+      <w:pPr>
+        <w:keepNext w:val="0"/>
+        <w:keepLines w:val="0"/>
+        <w:widowControl w:val="1"/>
+        <w:pBdr>
+          <w:top w:space="0" w:sz="0" w:val="nil"/>
+          <w:left w:space="0" w:sz="0" w:val="nil"/>
+          <w:bottom w:space="0" w:sz="0" w:val="nil"/>
+          <w:right w:space="0" w:sz="0" w:val="nil"/>
+          <w:between w:space="0" w:sz="0" w:val="nil"/>
+        </w:pBdr>
+        <w:shd w:fill="auto" w:val="clear"/>
+        <w:spacing w:after="0" w:before="0" w:line="276" w:lineRule="auto"/>
+        <w:ind w:right="0"/>
+        <w:jc w:val="left"/>
+        <w:rPr/>
+      </w:pPr>
+      <w:r>
+        <w:rPr/>
+        <w:drawing>
+          <wp:inline distB="114300" distT="114300" distL="114300" distR="114300">
+            <wp:extent cx="3429000" cy="6096000"/>
+            <wp:effectExtent b="0" l="0" r="0" t="0"/>
+            <wp:docPr id="2" name="image2.png"/>
+            <a:graphic>
+              <a:graphicData uri="http://schemas.openxmlformats.org/drawingml/2006/picture">
+                <pic:pic>
+                  <pic:nvPicPr>
+                    <pic:cNvPr id="0" name="image2.png"/>
+                    <pic:cNvPicPr preferRelativeResize="0"/>
+                  </pic:nvPicPr>
+                  <pic:blipFill>
+                    <a:blip r:embed="rId17"/>
+                    <a:srcRect b="0" l="0" r="0" t="0"/>
+                    <a:stretch>
+                      <a:fillRect/>
+                    </a:stretch>
+                  </pic:blipFill>
+                  <pic:spPr>
+                    <a:xfrm>
+                      <a:off x="0" y="0"/>
+                      <a:ext cx="3429000" cy="6096000"/>
+                    </a:xfrm>
+                    <a:prstGeom prst="rect"/>
+                    <a:ln/>
+                  </pic:spPr>
+                </pic:pic>
+              </a:graphicData>
+            </a:graphic>
+          </wp:inline>
+        </w:drawing>
+      </w:r>
+      <w:r>
+        <w:rPr>
+          <w:rtl w:val="0"/>
+        </w:rPr>
+      </w:r>
+    </w:p>
+    <w:p>
+      <w:pPr>
+        <w:keepNext w:val="0"/>
+        <w:keepLines w:val="0"/>
+        <w:widowControl w:val="1"/>
+        <w:pBdr>
+          <w:top w:space="0" w:sz="0" w:val="nil"/>
+          <w:left w:space="0" w:sz="0" w:val="nil"/>
+          <w:bottom w:space="0" w:sz="0" w:val="nil"/>
+          <w:right w:space="0" w:sz="0" w:val="nil"/>
+          <w:between w:space="0" w:sz="0" w:val="nil"/>
+        </w:pBdr>
+        <w:shd w:fill="auto" w:val="clear"/>
+        <w:spacing w:after="0" w:before="0" w:line="276" w:lineRule="auto"/>
+        <w:ind w:right="0"/>
+        <w:jc w:val="left"/>
+        <w:rPr/>
+      </w:pPr>
+      <w:r>
+        <w:rPr>
+          <w:rtl w:val="0"/>
+        </w:rPr>
+      </w:r>
+    </w:p>
+    <w:p>
+      <w:pPr>
+        <w:keepNext w:val="0"/>
+        <w:keepLines w:val="0"/>
+        <w:widowControl w:val="1"/>
+        <w:pBdr>
+          <w:top w:space="0" w:sz="0" w:val="nil"/>
+          <w:left w:space="0" w:sz="0" w:val="nil"/>
+          <w:bottom w:space="0" w:sz="0" w:val="nil"/>
+          <w:right w:space="0" w:sz="0" w:val="nil"/>
+          <w:between w:space="0" w:sz="0" w:val="nil"/>
+        </w:pBdr>
+        <w:shd w:fill="auto" w:val="clear"/>
+        <w:spacing w:after="0" w:before="0" w:line="276" w:lineRule="auto"/>
+        <w:ind w:right="0"/>
+        <w:jc w:val="left"/>
+        <w:rPr/>
+      </w:pPr>
+      <w:r>
+        <w:rPr>
+          <w:rtl w:val="0"/>
+        </w:rPr>
+      </w:r>
+    </w:p>
+    <w:p>
+      <w:pPr>
+        <w:keepNext w:val="0"/>
+        <w:keepLines w:val="0"/>
+        <w:widowControl w:val="1"/>
+        <w:pBdr>
+          <w:top w:space="0" w:sz="0" w:val="nil"/>
+          <w:left w:space="0" w:sz="0" w:val="nil"/>
+          <w:bottom w:space="0" w:sz="0" w:val="nil"/>
+          <w:right w:space="0" w:sz="0" w:val="nil"/>
+          <w:between w:space="0" w:sz="0" w:val="nil"/>
+        </w:pBdr>
+        <w:shd w:fill="auto" w:val="clear"/>
+        <w:spacing w:after="0" w:before="0" w:line="276" w:lineRule="auto"/>
+        <w:ind w:right="0"/>
+        <w:jc w:val="left"/>
+        <w:rPr/>
+      </w:pPr>
+      <w:r>
+        <w:rPr>
+          <w:rtl w:val="0"/>
+        </w:rPr>
+      </w:r>
+    </w:p>
+    <w:p>
+      <w:pPr>
+        <w:keepNext w:val="0"/>
+        <w:keepLines w:val="0"/>
+        <w:widowControl w:val="1"/>
+        <w:pBdr>
+          <w:top w:space="0" w:sz="0" w:val="nil"/>
+          <w:left w:space="0" w:sz="0" w:val="nil"/>
+          <w:bottom w:space="0" w:sz="0" w:val="nil"/>
+          <w:right w:space="0" w:sz="0" w:val="nil"/>
+          <w:between w:space="0" w:sz="0" w:val="nil"/>
+        </w:pBdr>
+        <w:shd w:fill="auto" w:val="clear"/>
+        <w:spacing w:after="0" w:before="0" w:line="276" w:lineRule="auto"/>
+        <w:ind w:right="0"/>
+        <w:jc w:val="left"/>
+        <w:rPr/>
+      </w:pPr>
+      <w:r>
+        <w:rPr>
+          <w:rtl w:val="0"/>
+        </w:rPr>
+      </w:r>
+    </w:p>
+    <w:p>
+      <w:pPr>
+        <w:keepNext w:val="0"/>
+        <w:keepLines w:val="0"/>
+        <w:widowControl w:val="1"/>
+        <w:pBdr>
+          <w:top w:space="0" w:sz="0" w:val="nil"/>
+          <w:left w:space="0" w:sz="0" w:val="nil"/>
+          <w:bottom w:space="0" w:sz="0" w:val="nil"/>
+          <w:right w:space="0" w:sz="0" w:val="nil"/>
+          <w:between w:space="0" w:sz="0" w:val="nil"/>
+        </w:pBdr>
+        <w:shd w:fill="auto" w:val="clear"/>
+        <w:spacing w:after="0" w:before="0" w:line="276" w:lineRule="auto"/>
+        <w:ind w:right="0"/>
+        <w:jc w:val="left"/>
+        <w:rPr/>
+      </w:pPr>
+      <w:r>
+        <w:rPr>
+          <w:rtl w:val="0"/>
+        </w:rPr>
+      </w:r>
+    </w:p>
+    <w:p>
+      <w:pPr>
+        <w:keepNext w:val="0"/>
+        <w:keepLines w:val="0"/>
+        <w:widowControl w:val="1"/>
+        <w:pBdr>
+          <w:top w:space="0" w:sz="0" w:val="nil"/>
+          <w:left w:space="0" w:sz="0" w:val="nil"/>
+          <w:bottom w:space="0" w:sz="0" w:val="nil"/>
+          <w:right w:space="0" w:sz="0" w:val="nil"/>
+          <w:between w:space="0" w:sz="0" w:val="nil"/>
+        </w:pBdr>
+        <w:shd w:fill="auto" w:val="clear"/>
+        <w:spacing w:after="0" w:before="0" w:line="276" w:lineRule="auto"/>
+        <w:ind w:right="0"/>
+        <w:jc w:val="left"/>
+        <w:rPr/>
+      </w:pPr>
+      <w:r>
+        <w:rPr>
+          <w:rtl w:val="0"/>
+        </w:rPr>
+      </w:r>
+    </w:p>
+    <w:p>
+      <w:pPr>
+        <w:keepNext w:val="0"/>
+        <w:keepLines w:val="0"/>
+        <w:widowControl w:val="1"/>
+        <w:pBdr>
+          <w:top w:space="0" w:sz="0" w:val="nil"/>
+          <w:left w:space="0" w:sz="0" w:val="nil"/>
+          <w:bottom w:space="0" w:sz="0" w:val="nil"/>
+          <w:right w:space="0" w:sz="0" w:val="nil"/>
+          <w:between w:space="0" w:sz="0" w:val="nil"/>
+        </w:pBdr>
+        <w:shd w:fill="auto" w:val="clear"/>
+        <w:spacing w:after="0" w:before="0" w:line="276" w:lineRule="auto"/>
+        <w:ind w:right="0"/>
+        <w:jc w:val="left"/>
+        <w:rPr/>
+      </w:pPr>
+      <w:r>
+        <w:rPr>
+          <w:rtl w:val="0"/>
+        </w:rPr>
+      </w:r>
+    </w:p>
+    <w:p>
+      <w:pPr>
+        <w:keepNext w:val="0"/>
+        <w:keepLines w:val="0"/>
+        <w:widowControl w:val="1"/>
+        <w:pBdr>
+          <w:top w:space="0" w:sz="0" w:val="nil"/>
+          <w:left w:space="0" w:sz="0" w:val="nil"/>
+          <w:bottom w:space="0" w:sz="0" w:val="nil"/>
+          <w:right w:space="0" w:sz="0" w:val="nil"/>
+          <w:between w:space="0" w:sz="0" w:val="nil"/>
+        </w:pBdr>
+        <w:shd w:fill="auto" w:val="clear"/>
+        <w:spacing w:after="0" w:before="0" w:line="276" w:lineRule="auto"/>
+        <w:ind w:right="0"/>
+        <w:jc w:val="left"/>
+        <w:rPr/>
+      </w:pPr>
+      <w:r>
+        <w:rPr>
+          <w:rtl w:val="0"/>
+        </w:rPr>
+      </w:r>
+    </w:p>
+    <w:p>
+      <w:pPr>
+        <w:keepNext w:val="0"/>
+        <w:keepLines w:val="0"/>
+        <w:widowControl w:val="1"/>
+        <w:pBdr>
+          <w:top w:space="0" w:sz="0" w:val="nil"/>
+          <w:left w:space="0" w:sz="0" w:val="nil"/>
+          <w:bottom w:space="0" w:sz="0" w:val="nil"/>
+          <w:right w:space="0" w:sz="0" w:val="nil"/>
+          <w:between w:space="0" w:sz="0" w:val="nil"/>
+        </w:pBdr>
+        <w:shd w:fill="auto" w:val="clear"/>
+        <w:spacing w:after="0" w:before="0" w:line="276" w:lineRule="auto"/>
+        <w:ind w:right="0"/>
+        <w:jc w:val="left"/>
+        <w:rPr/>
+      </w:pPr>
+      <w:r>
+        <w:rPr>
+          <w:rtl w:val="0"/>
+        </w:rPr>
+      </w:r>
+    </w:p>
+    <w:p>
+      <w:pPr>
+        <w:keepNext w:val="0"/>
+        <w:keepLines w:val="0"/>
+        <w:widowControl w:val="1"/>
+        <w:pBdr>
+          <w:top w:space="0" w:sz="0" w:val="nil"/>
+          <w:left w:space="0" w:sz="0" w:val="nil"/>
+          <w:bottom w:space="0" w:sz="0" w:val="nil"/>
+          <w:right w:space="0" w:sz="0" w:val="nil"/>
+          <w:between w:space="0" w:sz="0" w:val="nil"/>
+        </w:pBdr>
+        <w:shd w:fill="auto" w:val="clear"/>
+        <w:spacing w:after="0" w:before="0" w:line="276" w:lineRule="auto"/>
+        <w:ind w:right="0"/>
+        <w:jc w:val="left"/>
+        <w:rPr/>
+      </w:pPr>
+      <w:r>
+        <w:rPr>
+          <w:rtl w:val="0"/>
+        </w:rPr>
+      </w:r>
+    </w:p>
+    <w:p>
+      <w:pPr>
+        <w:keepNext w:val="0"/>
+        <w:keepLines w:val="0"/>
+        <w:widowControl w:val="1"/>
+        <w:pBdr>
+          <w:top w:space="0" w:sz="0" w:val="nil"/>
+          <w:left w:space="0" w:sz="0" w:val="nil"/>
+          <w:bottom w:space="0" w:sz="0" w:val="nil"/>
+          <w:right w:space="0" w:sz="0" w:val="nil"/>
+          <w:between w:space="0" w:sz="0" w:val="nil"/>
+        </w:pBdr>
+        <w:shd w:fill="auto" w:val="clear"/>
+        <w:spacing w:after="0" w:before="0" w:line="276" w:lineRule="auto"/>
+        <w:ind w:right="0"/>
+        <w:jc w:val="left"/>
+        <w:rPr/>
+      </w:pPr>
+      <w:r>
+        <w:rPr>
+          <w:rtl w:val="0"/>
+        </w:rPr>
+      </w:r>
+    </w:p>
+    <w:p>
+      <w:pPr>
+        <w:keepNext w:val="0"/>
+        <w:keepLines w:val="0"/>
+        <w:widowControl w:val="1"/>
+        <w:numPr>
+          <w:ilvl w:val="0"/>
+          <w:numId w:val="15"/>
+        </w:numPr>
+        <w:pBdr>
+          <w:top w:space="0" w:sz="0" w:val="nil"/>
+          <w:left w:space="0" w:sz="0" w:val="nil"/>
+          <w:bottom w:space="0" w:sz="0" w:val="nil"/>
+          <w:right w:space="0" w:sz="0" w:val="nil"/>
+          <w:between w:space="0" w:sz="0" w:val="nil"/>
+        </w:pBdr>
+        <w:shd w:fill="auto" w:val="clear"/>
+        <w:spacing w:after="0" w:before="0" w:line="276" w:lineRule="auto"/>
+        <w:ind w:left="720" w:right="0" w:hanging="360"/>
+        <w:jc w:val="left"/>
+        <w:rPr>
+          <w:u w:val="none"/>
+        </w:rPr>
+      </w:pPr>
+      <w:r>
+        <w:rPr>
+          <w:rtl w:val="0"/>
+        </w:rPr>
+        <w:t xml:space="preserve">Main shopping page with products</w:t>
+      </w:r>
+    </w:p>
+    <w:p>
+      <w:pPr>
+        <w:keepNext w:val="0"/>
+        <w:keepLines w:val="0"/>
+        <w:widowControl w:val="1"/>
+        <w:pBdr>
+          <w:top w:space="0" w:sz="0" w:val="nil"/>
+          <w:left w:space="0" w:sz="0" w:val="nil"/>
+          <w:bottom w:space="0" w:sz="0" w:val="nil"/>
+          <w:right w:space="0" w:sz="0" w:val="nil"/>
+          <w:between w:space="0" w:sz="0" w:val="nil"/>
+        </w:pBdr>
+        <w:shd w:fill="auto" w:val="clear"/>
+        <w:spacing w:after="0" w:before="0" w:line="276" w:lineRule="auto"/>
+        <w:ind w:right="0"/>
+        <w:jc w:val="left"/>
+        <w:rPr/>
+      </w:pPr>
+      <w:r>
+        <w:rPr>
+          <w:rtl w:val="0"/>
+        </w:rPr>
+      </w:r>
+    </w:p>
+    <w:p>
+      <w:pPr>
+        <w:keepNext w:val="0"/>
+        <w:keepLines w:val="0"/>
+        <w:widowControl w:val="1"/>
+        <w:pBdr>
+          <w:top w:space="0" w:sz="0" w:val="nil"/>
+          <w:left w:space="0" w:sz="0" w:val="nil"/>
+          <w:bottom w:space="0" w:sz="0" w:val="nil"/>
+          <w:right w:space="0" w:sz="0" w:val="nil"/>
+          <w:between w:space="0" w:sz="0" w:val="nil"/>
+        </w:pBdr>
+        <w:shd w:fill="auto" w:val="clear"/>
+        <w:spacing w:after="0" w:before="0" w:line="276" w:lineRule="auto"/>
+        <w:ind w:right="0"/>
+        <w:jc w:val="left"/>
+        <w:rPr/>
+      </w:pPr>
+      <w:r>
+        <w:rPr/>
+        <w:drawing>
+          <wp:inline distB="114300" distT="114300" distL="114300" distR="114300">
+            <wp:extent cx="3431173" cy="6099863"/>
+            <wp:effectExtent b="0" l="0" r="0" t="0"/>
+            <wp:docPr id="4" name="image8.png"/>
+            <a:graphic>
+              <a:graphicData uri="http://schemas.openxmlformats.org/drawingml/2006/picture">
+                <pic:pic>
+                  <pic:nvPicPr>
+                    <pic:cNvPr id="0" name="image8.png"/>
+                    <pic:cNvPicPr preferRelativeResize="0"/>
+                  </pic:nvPicPr>
+                  <pic:blipFill>
+                    <a:blip r:embed="rId18"/>
+                    <a:srcRect b="0" l="0" r="0" t="0"/>
+                    <a:stretch>
+                      <a:fillRect/>
+                    </a:stretch>
+                  </pic:blipFill>
+                  <pic:spPr>
+                    <a:xfrm>
+                      <a:off x="0" y="0"/>
+                      <a:ext cx="3431173" cy="6099863"/>
+                    </a:xfrm>
+                    <a:prstGeom prst="rect"/>
+                    <a:ln/>
+                  </pic:spPr>
+                </pic:pic>
+              </a:graphicData>
+            </a:graphic>
+          </wp:inline>
+        </w:drawing>
+      </w:r>
+      <w:r>
+        <w:rPr>
+          <w:rtl w:val="0"/>
+        </w:rPr>
+      </w:r>
+    </w:p>
+    <w:p>
+      <w:pPr>
+        <w:keepNext w:val="0"/>
+        <w:keepLines w:val="0"/>
+        <w:widowControl w:val="1"/>
+        <w:pBdr>
+          <w:top w:space="0" w:sz="0" w:val="nil"/>
+          <w:left w:space="0" w:sz="0" w:val="nil"/>
+          <w:bottom w:space="0" w:sz="0" w:val="nil"/>
+          <w:right w:space="0" w:sz="0" w:val="nil"/>
+          <w:between w:space="0" w:sz="0" w:val="nil"/>
+        </w:pBdr>
+        <w:shd w:fill="auto" w:val="clear"/>
+        <w:spacing w:after="0" w:before="0" w:line="276" w:lineRule="auto"/>
+        <w:ind w:right="0"/>
+        <w:jc w:val="left"/>
+        <w:rPr/>
+      </w:pPr>
+      <w:r>
+        <w:rPr>
+          <w:rtl w:val="0"/>
+        </w:rPr>
+      </w:r>
+    </w:p>
+    <w:p>
+      <w:pPr>
+        <w:keepNext w:val="0"/>
+        <w:keepLines w:val="0"/>
+        <w:widowControl w:val="1"/>
+        <w:pBdr>
+          <w:top w:space="0" w:sz="0" w:val="nil"/>
+          <w:left w:space="0" w:sz="0" w:val="nil"/>
+          <w:bottom w:space="0" w:sz="0" w:val="nil"/>
+          <w:right w:space="0" w:sz="0" w:val="nil"/>
+          <w:between w:space="0" w:sz="0" w:val="nil"/>
+        </w:pBdr>
+        <w:shd w:fill="auto" w:val="clear"/>
+        <w:spacing w:after="0" w:before="0" w:line="276" w:lineRule="auto"/>
+        <w:ind w:right="0"/>
+        <w:jc w:val="left"/>
+        <w:rPr/>
+      </w:pPr>
+      <w:r>
+        <w:rPr>
+          <w:rtl w:val="0"/>
+        </w:rPr>
+      </w:r>
+    </w:p>
+    <w:p>
+      <w:pPr>
+        <w:keepNext w:val="0"/>
+        <w:keepLines w:val="0"/>
+        <w:widowControl w:val="1"/>
+        <w:pBdr>
+          <w:top w:space="0" w:sz="0" w:val="nil"/>
+          <w:left w:space="0" w:sz="0" w:val="nil"/>
+          <w:bottom w:space="0" w:sz="0" w:val="nil"/>
+          <w:right w:space="0" w:sz="0" w:val="nil"/>
+          <w:between w:space="0" w:sz="0" w:val="nil"/>
+        </w:pBdr>
+        <w:shd w:fill="auto" w:val="clear"/>
+        <w:spacing w:after="0" w:before="0" w:line="276" w:lineRule="auto"/>
+        <w:ind w:right="0"/>
+        <w:jc w:val="left"/>
+        <w:rPr/>
+      </w:pPr>
+      <w:r>
+        <w:rPr>
+          <w:rtl w:val="0"/>
+        </w:rPr>
+      </w:r>
+    </w:p>
+    <w:p>
+      <w:pPr>
+        <w:keepNext w:val="0"/>
+        <w:keepLines w:val="0"/>
+        <w:widowControl w:val="1"/>
+        <w:pBdr>
+          <w:top w:space="0" w:sz="0" w:val="nil"/>
+          <w:left w:space="0" w:sz="0" w:val="nil"/>
+          <w:bottom w:space="0" w:sz="0" w:val="nil"/>
+          <w:right w:space="0" w:sz="0" w:val="nil"/>
+          <w:between w:space="0" w:sz="0" w:val="nil"/>
+        </w:pBdr>
+        <w:shd w:fill="auto" w:val="clear"/>
+        <w:spacing w:after="0" w:before="0" w:line="276" w:lineRule="auto"/>
+        <w:ind w:right="0"/>
+        <w:jc w:val="left"/>
+        <w:rPr/>
+      </w:pPr>
+      <w:r>
+        <w:rPr>
+          <w:rtl w:val="0"/>
+        </w:rPr>
+      </w:r>
+    </w:p>
+    <w:p>
+      <w:pPr>
+        <w:keepNext w:val="0"/>
+        <w:keepLines w:val="0"/>
+        <w:widowControl w:val="1"/>
+        <w:pBdr>
+          <w:top w:space="0" w:sz="0" w:val="nil"/>
+          <w:left w:space="0" w:sz="0" w:val="nil"/>
+          <w:bottom w:space="0" w:sz="0" w:val="nil"/>
+          <w:right w:space="0" w:sz="0" w:val="nil"/>
+          <w:between w:space="0" w:sz="0" w:val="nil"/>
+        </w:pBdr>
+        <w:shd w:fill="auto" w:val="clear"/>
+        <w:spacing w:after="0" w:before="0" w:line="276" w:lineRule="auto"/>
+        <w:ind w:right="0"/>
+        <w:jc w:val="left"/>
+        <w:rPr/>
+      </w:pPr>
+      <w:r>
+        <w:rPr>
+          <w:rtl w:val="0"/>
+        </w:rPr>
+      </w:r>
+    </w:p>
+    <w:p>
+      <w:pPr>
+        <w:keepNext w:val="0"/>
+        <w:keepLines w:val="0"/>
+        <w:widowControl w:val="1"/>
+        <w:numPr>
+          <w:ilvl w:val="0"/>
+          <w:numId w:val="15"/>
+        </w:numPr>
+        <w:pBdr>
+          <w:top w:space="0" w:sz="0" w:val="nil"/>
+          <w:left w:space="0" w:sz="0" w:val="nil"/>
+          <w:bottom w:space="0" w:sz="0" w:val="nil"/>
+          <w:right w:space="0" w:sz="0" w:val="nil"/>
+          <w:between w:space="0" w:sz="0" w:val="nil"/>
+        </w:pBdr>
+        <w:shd w:fill="auto" w:val="clear"/>
+        <w:spacing w:after="0" w:before="0" w:line="276" w:lineRule="auto"/>
+        <w:ind w:left="720" w:right="0" w:hanging="360"/>
+        <w:jc w:val="left"/>
+        <w:rPr>
+          <w:u w:val="none"/>
+        </w:rPr>
+      </w:pPr>
+      <w:r>
+        <w:rPr>
+          <w:rtl w:val="0"/>
+        </w:rPr>
+        <w:t xml:space="preserve">Larger visual size for items</w:t>
+      </w:r>
+    </w:p>
+    <w:p>
+      <w:pPr>
+        <w:keepNext w:val="0"/>
+        <w:keepLines w:val="0"/>
+        <w:widowControl w:val="1"/>
+        <w:pBdr>
+          <w:top w:space="0" w:sz="0" w:val="nil"/>
+          <w:left w:space="0" w:sz="0" w:val="nil"/>
+          <w:bottom w:space="0" w:sz="0" w:val="nil"/>
+          <w:right w:space="0" w:sz="0" w:val="nil"/>
+          <w:between w:space="0" w:sz="0" w:val="nil"/>
+        </w:pBdr>
+        <w:shd w:fill="auto" w:val="clear"/>
+        <w:spacing w:after="0" w:before="0" w:line="276" w:lineRule="auto"/>
+        <w:ind w:right="0"/>
+        <w:jc w:val="left"/>
+        <w:rPr/>
+      </w:pPr>
+      <w:r>
+        <w:rPr>
+          <w:rtl w:val="0"/>
+        </w:rPr>
+      </w:r>
+    </w:p>
+    <w:p>
+      <w:pPr>
+        <w:keepNext w:val="0"/>
+        <w:keepLines w:val="0"/>
+        <w:widowControl w:val="1"/>
+        <w:pBdr>
+          <w:top w:space="0" w:sz="0" w:val="nil"/>
+          <w:left w:space="0" w:sz="0" w:val="nil"/>
+          <w:bottom w:space="0" w:sz="0" w:val="nil"/>
+          <w:right w:space="0" w:sz="0" w:val="nil"/>
+          <w:between w:space="0" w:sz="0" w:val="nil"/>
+        </w:pBdr>
+        <w:shd w:fill="auto" w:val="clear"/>
+        <w:spacing w:after="0" w:before="0" w:line="276" w:lineRule="auto"/>
+        <w:ind w:right="0"/>
+        <w:jc w:val="left"/>
+        <w:rPr/>
+      </w:pPr>
+      <w:r>
+        <w:rPr>
+          <w:rtl w:val="0"/>
+        </w:rPr>
+      </w:r>
+    </w:p>
+    <w:p>
+      <w:pPr>
+        <w:keepNext w:val="0"/>
+        <w:keepLines w:val="0"/>
+        <w:widowControl w:val="1"/>
+        <w:pBdr>
+          <w:top w:space="0" w:sz="0" w:val="nil"/>
+          <w:left w:space="0" w:sz="0" w:val="nil"/>
+          <w:bottom w:space="0" w:sz="0" w:val="nil"/>
+          <w:right w:space="0" w:sz="0" w:val="nil"/>
+          <w:between w:space="0" w:sz="0" w:val="nil"/>
+        </w:pBdr>
+        <w:shd w:fill="auto" w:val="clear"/>
+        <w:spacing w:after="0" w:before="0" w:line="276" w:lineRule="auto"/>
+        <w:ind w:right="0"/>
+        <w:jc w:val="left"/>
+        <w:rPr/>
+      </w:pPr>
+      <w:r>
+        <w:rPr/>
+        <w:drawing>
+          <wp:inline distB="114300" distT="114300" distL="114300" distR="114300">
+            <wp:extent cx="3429000" cy="6096000"/>
+            <wp:effectExtent b="0" l="0" r="0" t="0"/>
+            <wp:docPr id="3" name="image7.png"/>
+            <a:graphic>
+              <a:graphicData uri="http://schemas.openxmlformats.org/drawingml/2006/picture">
+                <pic:pic>
+                  <pic:nvPicPr>
+                    <pic:cNvPr id="0" name="image7.png"/>
+                    <pic:cNvPicPr preferRelativeResize="0"/>
+                  </pic:nvPicPr>
+                  <pic:blipFill>
+                    <a:blip r:embed="rId19"/>
+                    <a:srcRect b="0" l="0" r="0" t="0"/>
+                    <a:stretch>
+                      <a:fillRect/>
+                    </a:stretch>
+                  </pic:blipFill>
+                  <pic:spPr>
+                    <a:xfrm>
+                      <a:off x="0" y="0"/>
+                      <a:ext cx="3429000" cy="6096000"/>
+                    </a:xfrm>
+                    <a:prstGeom prst="rect"/>
+                    <a:ln/>
+                  </pic:spPr>
+                </pic:pic>
+              </a:graphicData>
+            </a:graphic>
+          </wp:inline>
+        </w:drawing>
+      </w:r>
       <w:r>
         <w:rPr>
           <w:rtl w:val="0"/>
@@ -21443,7 +23124,7 @@
       </w:r>
     </w:p>
     <w:sectPr>
-      <w:headerReference r:id="rId12" w:type="default"/>
+      <w:headerReference r:id="rId20" w:type="default"/>
       <w:type w:val="nextPage"/>
       <w:pgSz w:h="15840" w:w="12240" w:orient="portrait"/>
       <w:pgMar w:bottom="1440" w:top="1440" w:left="1296" w:right="1296" w:header="720" w:footer="720"/>
@@ -21514,24 +23195,7 @@
 <w:ftr xmlns:mc="http://schemas.openxmlformats.org/markup-compatibility/2006" xmlns:o="urn:schemas-microsoft-com:office:office" xmlns:r="http://schemas.openxmlformats.org/officeDocument/2006/relationships" xmlns:m="http://schemas.openxmlformats.org/officeDocument/2006/math" xmlns:v="urn:schemas-microsoft-com:vml" xmlns:wp="http://schemas.openxmlformats.org/drawingml/2006/wordprocessingDrawing" xmlns:w10="urn:schemas-microsoft-com:office:word" xmlns:w="http://schemas.openxmlformats.org/wordprocessingml/2006/main" xmlns:wne="http://schemas.microsoft.com/office/word/2006/wordml" xmlns:sl="http://schemas.openxmlformats.org/schemaLibrary/2006/main" xmlns:a="http://schemas.openxmlformats.org/drawingml/2006/main" xmlns:pic="http://schemas.openxmlformats.org/drawingml/2006/picture" xmlns:c="http://schemas.openxmlformats.org/drawingml/2006/chart" xmlns:lc="http://schemas.openxmlformats.org/drawingml/2006/lockedCanvas" xmlns:dgm="http://schemas.openxmlformats.org/drawingml/2006/diagram" xmlns:wps="http://schemas.microsoft.com/office/word/2010/wordprocessingShape" xmlns:wpg="http://schemas.microsoft.com/office/word/2010/wordprocessingGroup" xmlns:w14="http://schemas.microsoft.com/office/word/2010/wordml" xmlns:w15="http://schemas.microsoft.com/office/word/2012/wordml">
   <w:p>
     <w:pPr>
-      <w:keepNext w:val="0"/>
-      <w:keepLines w:val="0"/>
-      <w:widowControl w:val="1"/>
-      <w:pBdr>
-        <w:top w:space="0" w:sz="0" w:val="nil"/>
-        <w:left w:space="0" w:sz="0" w:val="nil"/>
-        <w:bottom w:space="0" w:sz="0" w:val="nil"/>
-        <w:right w:space="0" w:sz="0" w:val="nil"/>
-        <w:between w:space="0" w:sz="0" w:val="nil"/>
-      </w:pBdr>
-      <w:shd w:fill="auto" w:val="clear"/>
-      <w:tabs>
-        <w:tab w:val="center" w:pos="4680"/>
-        <w:tab w:val="right" w:pos="9360"/>
-      </w:tabs>
-      <w:spacing w:after="0" w:before="0" w:line="240" w:lineRule="auto"/>
-      <w:ind w:left="0" w:right="0" w:firstLine="0"/>
-      <w:jc w:val="left"/>
+      <w:spacing w:after="0" w:before="0" w:line="276" w:lineRule="auto"/>
       <w:rPr>
         <w:rFonts w:ascii="Times" w:cs="Times" w:eastAsia="Times" w:hAnsi="Times"/>
         <w:b w:val="1"/>
@@ -23458,6 +25122,116 @@
       <w:start w:val="1"/>
       <w:numFmt w:val="decimal"/>
       <w:lvlText w:val="%1."/>
+      <w:lvlJc w:val="left"/>
+      <w:pPr>
+        <w:ind w:left="720" w:hanging="360"/>
+      </w:pPr>
+      <w:rPr>
+        <w:u w:val="none"/>
+      </w:rPr>
+    </w:lvl>
+    <w:lvl w:ilvl="1">
+      <w:start w:val="1"/>
+      <w:numFmt w:val="lowerLetter"/>
+      <w:lvlText w:val="%2."/>
+      <w:lvlJc w:val="left"/>
+      <w:pPr>
+        <w:ind w:left="1440" w:hanging="360"/>
+      </w:pPr>
+      <w:rPr>
+        <w:u w:val="none"/>
+      </w:rPr>
+    </w:lvl>
+    <w:lvl w:ilvl="2">
+      <w:start w:val="1"/>
+      <w:numFmt w:val="lowerRoman"/>
+      <w:lvlText w:val="%3."/>
+      <w:lvlJc w:val="right"/>
+      <w:pPr>
+        <w:ind w:left="2160" w:hanging="360"/>
+      </w:pPr>
+      <w:rPr>
+        <w:u w:val="none"/>
+      </w:rPr>
+    </w:lvl>
+    <w:lvl w:ilvl="3">
+      <w:start w:val="1"/>
+      <w:numFmt w:val="decimal"/>
+      <w:lvlText w:val="%4."/>
+      <w:lvlJc w:val="left"/>
+      <w:pPr>
+        <w:ind w:left="2880" w:hanging="360"/>
+      </w:pPr>
+      <w:rPr>
+        <w:u w:val="none"/>
+      </w:rPr>
+    </w:lvl>
+    <w:lvl w:ilvl="4">
+      <w:start w:val="1"/>
+      <w:numFmt w:val="lowerLetter"/>
+      <w:lvlText w:val="%5."/>
+      <w:lvlJc w:val="left"/>
+      <w:pPr>
+        <w:ind w:left="3600" w:hanging="360"/>
+      </w:pPr>
+      <w:rPr>
+        <w:u w:val="none"/>
+      </w:rPr>
+    </w:lvl>
+    <w:lvl w:ilvl="5">
+      <w:start w:val="1"/>
+      <w:numFmt w:val="lowerRoman"/>
+      <w:lvlText w:val="%6."/>
+      <w:lvlJc w:val="right"/>
+      <w:pPr>
+        <w:ind w:left="4320" w:hanging="360"/>
+      </w:pPr>
+      <w:rPr>
+        <w:u w:val="none"/>
+      </w:rPr>
+    </w:lvl>
+    <w:lvl w:ilvl="6">
+      <w:start w:val="1"/>
+      <w:numFmt w:val="decimal"/>
+      <w:lvlText w:val="%7."/>
+      <w:lvlJc w:val="left"/>
+      <w:pPr>
+        <w:ind w:left="5040" w:hanging="360"/>
+      </w:pPr>
+      <w:rPr>
+        <w:u w:val="none"/>
+      </w:rPr>
+    </w:lvl>
+    <w:lvl w:ilvl="7">
+      <w:start w:val="1"/>
+      <w:numFmt w:val="lowerLetter"/>
+      <w:lvlText w:val="%8."/>
+      <w:lvlJc w:val="left"/>
+      <w:pPr>
+        <w:ind w:left="5760" w:hanging="360"/>
+      </w:pPr>
+      <w:rPr>
+        <w:u w:val="none"/>
+      </w:rPr>
+    </w:lvl>
+    <w:lvl w:ilvl="8">
+      <w:start w:val="1"/>
+      <w:numFmt w:val="lowerRoman"/>
+      <w:lvlText w:val="%9."/>
+      <w:lvlJc w:val="right"/>
+      <w:pPr>
+        <w:ind w:left="6480" w:hanging="360"/>
+      </w:pPr>
+      <w:rPr>
+        <w:u w:val="none"/>
+      </w:rPr>
+    </w:lvl>
+  </w:abstractNum>
+  <w:abstractNum w:abstractNumId="16">
+    <w:lvl w:ilvl="0">
+      <w:start w:val="1"/>
+      <w:numFmt w:val="decimal"/>
+      <w:lvlText w:val="%1."/>
       <w:lvlJc w:val="right"/>
       <w:pPr>
         <w:ind w:left="720" w:hanging="360"/>
@@ -23607,6 +25381,9 @@
   </w:num>
   <w:num w:numId="15">
     <w:abstractNumId w:val="15"/>
+  </w:num>
+  <w:num w:numId="16">
+    <w:abstractNumId w:val="16"/>
   </w:num>
 </w:numbering>
 </file>
@@ -24747,7 +26524,7 @@
 
 <file path=customXML/item1.xml><?xml version="1.0" encoding="utf-8"?>
 <go:gDocsCustomXmlDataStorage xmlns:go="http://customooxmlschemas.google.com/" xmlns:r="http://schemas.openxmlformats.org/officeDocument/2006/relationships">
-  <go:docsCustomData xmlns:go="http://customooxmlschemas.google.com/" roundtripDataSignature="AMtx7mg6+Tv/7BC5uRKVGfHzTIys0GXtmQ==">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</go:docsCustomData>
+  <go:docsCustomData xmlns:go="http://customooxmlschemas.google.com/" roundtripDataSignature="AMtx7mgQrbYJqO0JbcRtySqvBQo9VifQiw==">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</go:docsCustomData>
 </go:gDocsCustomXmlDataStorage>
 </file>
 

</xml_diff>